<commit_message>
comments on biz plan 2
</commit_message>
<xml_diff>
--- a/business_files/HomeSlice_BusinessPlan_cleandraft.docx
+++ b/business_files/HomeSlice_BusinessPlan_cleandraft.docx
@@ -26,7 +26,7 @@
           <w:bCs/>
         </w:rPr>
       </w:pPr>
-      <w:hyperlink r:id="rId5" w:history="1">
+      <w:hyperlink r:id="rId7" w:history="1">
         <w:r>
           <w:rPr>
             <w:rStyle w:val="Hyperlink"/>
@@ -57,7 +57,7 @@
         </w:rPr>
         <w:t xml:space="preserve"> </w:t>
       </w:r>
-      <w:hyperlink r:id="rId6" w:history="1">
+      <w:hyperlink r:id="rId8" w:history="1">
         <w:r>
           <w:rPr>
             <w:rStyle w:val="Hyperlink"/>
@@ -368,7 +368,7 @@
           <w:szCs w:val="22"/>
         </w:rPr>
       </w:pPr>
-      <w:hyperlink r:id="rId7" w:history="1">
+      <w:hyperlink r:id="rId9" w:history="1">
         <w:r>
           <w:rPr>
             <w:rStyle w:val="Hyperlink"/>
@@ -414,7 +414,7 @@
         </w:rPr>
         <w:t xml:space="preserve">While at the same time, </w:t>
       </w:r>
-      <w:hyperlink r:id="rId8" w:history="1">
+      <w:hyperlink r:id="rId10" w:history="1">
         <w:r>
           <w:rPr>
             <w:rStyle w:val="Hyperlink"/>
@@ -588,6 +588,9 @@
       <w:r>
         <w:t>Point</w:t>
       </w:r>
+      <w:r>
+        <w:t xml:space="preserve"> (HELOC)</w:t>
+      </w:r>
     </w:p>
     <w:p>
       <w:pPr>
@@ -599,7 +602,7 @@
         <w:ind w:left="1440"/>
       </w:pPr>
       <w:r>
-        <w:t>TBD</w:t>
+        <w:t>Button Finance (HELOAN)</w:t>
       </w:r>
     </w:p>
     <w:p>
@@ -644,31 +647,16 @@
       <w:pPr>
         <w:pStyle w:val="ListParagraph"/>
         <w:jc w:val="center"/>
-      </w:pPr>
-      <w:r>
-        <w:t>L</w:t>
-      </w:r>
-      <w:r>
-        <w:t xml:space="preserve">imited </w:t>
-      </w:r>
-      <w:r>
-        <w:t>L</w:t>
-      </w:r>
-      <w:r>
-        <w:t xml:space="preserve">iability </w:t>
-      </w:r>
-      <w:r>
-        <w:t>C</w:t>
-      </w:r>
-      <w:r>
-        <w:t>orporation (“LLC</w:t>
+        <w:rPr>
+          <w:color w:val="FF0000"/>
+        </w:rPr>
+      </w:pPr>
+      <w:r>
+        <w:t>Limited Liability Corporation (“LLC</w:t>
       </w:r>
       <w:proofErr w:type="gramStart"/>
       <w:r>
-        <w:t>”)</w:t>
-      </w:r>
-      <w:r>
-        <w:t xml:space="preserve"> </w:t>
+        <w:t xml:space="preserve">”) </w:t>
       </w:r>
       <w:r>
         <w:rPr>
@@ -682,6 +670,33 @@
           <w:color w:val="FF0000"/>
         </w:rPr>
         <w:t>not yet registered]</w:t>
+      </w:r>
+    </w:p>
+    <w:p>
+      <w:pPr>
+        <w:pStyle w:val="ListParagraph"/>
+        <w:jc w:val="center"/>
+        <w:rPr>
+          <w:color w:val="000000" w:themeColor="text1"/>
+        </w:rPr>
+      </w:pPr>
+      <w:r>
+        <w:rPr>
+          <w:color w:val="000000" w:themeColor="text1"/>
+        </w:rPr>
+        <w:t xml:space="preserve">Potential for REIT </w:t>
+      </w:r>
+      <w:r>
+        <w:rPr>
+          <w:color w:val="000000" w:themeColor="text1"/>
+        </w:rPr>
+        <w:t xml:space="preserve">subsidiary </w:t>
+      </w:r>
+      <w:r>
+        <w:rPr>
+          <w:color w:val="000000" w:themeColor="text1"/>
+        </w:rPr>
+        <w:t>setup</w:t>
       </w:r>
     </w:p>
     <w:p>
@@ -823,11 +838,8 @@
         <w:pStyle w:val="ListParagraph"/>
       </w:pPr>
       <w:r>
-        <w:t xml:space="preserve">Unlike traditional financial products, HomeSlice enables homeowners to get cash in days, not weeks or months. The way we make this possible is through our advanced data techniques </w:t>
-      </w:r>
-      <w:r>
         <w:lastRenderedPageBreak/>
-        <w:t xml:space="preserve">where our algorithm risk adjusts home values in real time and presents qualified </w:t>
+        <w:t xml:space="preserve">Unlike traditional financial products, HomeSlice enables homeowners to get cash in days, not weeks or months. The way we make this possible is through our advanced data techniques where our algorithm risk adjusts home values in real time and presents qualified </w:t>
       </w:r>
       <w:proofErr w:type="gramStart"/>
       <w:r>
@@ -941,25 +953,7 @@
         <w:rPr>
           <w:u w:val="single"/>
         </w:rPr>
-        <w:t>Limits</w:t>
-      </w:r>
-      <w:r>
-        <w:rPr>
-          <w:u w:val="single"/>
-        </w:rPr>
-        <w:t xml:space="preserve">, </w:t>
-      </w:r>
-      <w:r>
-        <w:rPr>
-          <w:u w:val="single"/>
-        </w:rPr>
-        <w:t>Liabilities</w:t>
-      </w:r>
-      <w:r>
-        <w:rPr>
-          <w:u w:val="single"/>
-        </w:rPr>
-        <w:t>, and Contract Considerations</w:t>
+        <w:t>Limits, Liabilities, and Contract Considerations</w:t>
       </w:r>
     </w:p>
     <w:p>
@@ -988,20 +982,23 @@
       </w:r>
       <w:proofErr w:type="spellEnd"/>
       <w:r>
-        <w:t>, and collaborative filtering of similar-style home listings within the zip code; to be later confirmed by an independent appraisal service.</w:t>
-      </w:r>
-    </w:p>
-    <w:p>
-      <w:pPr>
-        <w:pStyle w:val="ListParagraph"/>
-      </w:pPr>
-    </w:p>
-    <w:p>
-      <w:pPr>
-        <w:pStyle w:val="ListParagraph"/>
-      </w:pPr>
+        <w:t xml:space="preserve">, and collaborative filtering of </w:t>
+      </w:r>
       <w:r>
         <w:lastRenderedPageBreak/>
+        <w:t>similar-style home listings within the zip code; to be later confirmed by an independent appraisal service.</w:t>
+      </w:r>
+    </w:p>
+    <w:p>
+      <w:pPr>
+        <w:pStyle w:val="ListParagraph"/>
+      </w:pPr>
+    </w:p>
+    <w:p>
+      <w:pPr>
+        <w:pStyle w:val="ListParagraph"/>
+      </w:pPr>
+      <w:r>
         <w:t xml:space="preserve">There is significant liability associated with any real estate investment, that is no different for investments on HomeSlice. HomeSlice will provide investors with a variety of datapoints in order to make informed investment decisions. Up-front disclaimers will also be made to investors iterating the risks involved in real estate investments, the typically long-term nature thereof, and the risk of material loss. </w:t>
       </w:r>
     </w:p>
@@ -1028,10 +1025,7 @@
         <w:pStyle w:val="ListParagraph"/>
       </w:pPr>
       <w:r>
-        <w:t>Homeowner Contract Considerations:</w:t>
-      </w:r>
-      <w:r>
-        <w:t xml:space="preserve"> </w:t>
+        <w:t xml:space="preserve">Homeowner Contract Considerations: </w:t>
       </w:r>
     </w:p>
     <w:p>
@@ -1043,7 +1037,21 @@
         </w:numPr>
       </w:pPr>
       <w:r>
-        <w:t xml:space="preserve">Must include language asserting the homeowner will remain current on their mortgage (the contract will be signed and delivered to Lender). Any lapse or significant delinquencies will qualify as a breach of contract. Such a breach would allow HomeSlice to seek collection of the original investment plus any appreciation thereof. If the Slice decreased in value, HomeSlice is entitled to the initial cash investment. HomeSlice will use an independent appraisal service to determine the fair market value of the home. </w:t>
+        <w:t xml:space="preserve">Must include language asserting the homeowner will remain current on their mortgage (the contract will be signed and delivered to Lender). Any lapse or significant delinquencies will qualify as a breach of contract. </w:t>
+      </w:r>
+      <w:commentRangeStart w:id="0"/>
+      <w:r>
+        <w:t>Such a breach would allow HomeSlice to seek collection of the original investment plus any appreciation thereof.</w:t>
+      </w:r>
+      <w:commentRangeEnd w:id="0"/>
+      <w:r>
+        <w:rPr>
+          <w:rStyle w:val="CommentReference"/>
+        </w:rPr>
+        <w:commentReference w:id="0"/>
+      </w:r>
+      <w:r>
+        <w:t xml:space="preserve"> If the Slice decreased in value, HomeSlice is entitled to the initial cash investment. HomeSlice will use an independent appraisal service to determine the fair market value of the home. </w:t>
       </w:r>
     </w:p>
     <w:p>
@@ -1078,8 +1086,16 @@
           <w:numId w:val="3"/>
         </w:numPr>
       </w:pPr>
+      <w:commentRangeStart w:id="1"/>
       <w:r>
         <w:t xml:space="preserve">Upon liquidation of a property through foreclosure of similar forfeiture, HomeSlice is entitled to collect the original cash investment plus any appreciation based on the home’s fair market value. The home’s fair market value will be determined through an independent appraisal service. HomeSlice will not take priority on collections of debts through foreclosure as ultimately the Bank own’s that right. HomeSlice will seek alternative methods of collection through a collection service, either in-house or external.  </w:t>
+      </w:r>
+      <w:commentRangeEnd w:id="1"/>
+      <w:r>
+        <w:rPr>
+          <w:rStyle w:val="CommentReference"/>
+        </w:rPr>
+        <w:commentReference w:id="1"/>
       </w:r>
     </w:p>
     <w:p>
@@ -1091,7 +1107,13 @@
         </w:numPr>
       </w:pPr>
       <w:r>
-        <w:t xml:space="preserve">Short selling a home for less than fair market value will be considered a breach of contract. In this instance, HomeSlice will be entitled to return of the original cash investment plus any appreciation. Appreciation will be calculated as the fair market value less the original investment. The fair market value of the home will be derived from an independent appraisal service </w:t>
+        <w:t>Short selling a home for less than fair market value will be considered a breach of contract. In this instance, HomeSlice will be entitled to return of the original cash investment plus any appreciation. Appreciation will be calculated as the fair market value less the original investment. The fair market value of the home will be derived from an independent appraisal service</w:t>
+      </w:r>
+      <w:r>
+        <w:t>.</w:t>
+      </w:r>
+      <w:r>
+        <w:t xml:space="preserve"> </w:t>
       </w:r>
       <w:proofErr w:type="gramStart"/>
       <w:r>
@@ -1110,12 +1132,23 @@
           <w:numId w:val="3"/>
         </w:numPr>
       </w:pPr>
-      <w:r>
-        <w:t xml:space="preserve">Need to market to Banks/Lenders’ interests as well, invite their comfort with our model, understanding our transaction will have no impact on their existing credit obligations (below snippet from sample Deed of Trust [MD]) – (Need to explain </w:t>
-      </w:r>
+      <w:commentRangeStart w:id="2"/>
       <w:r>
         <w:lastRenderedPageBreak/>
-        <w:t>further that we will be second in line for collection of any debts upon foreclosure or default.</w:t>
+        <w:t>Need to market to Banks/Lenders’ interests as well, invite their comfort with our model, understanding our transaction will have no impact on their existing credit obligations (below snippet from sample Deed of Trust [MD]) – (Need to explain further that we will be second in line for collection of any debts upon foreclosure or default</w:t>
+      </w:r>
+      <w:r>
+        <w:t>)</w:t>
+      </w:r>
+      <w:r>
+        <w:t>.</w:t>
+      </w:r>
+      <w:commentRangeEnd w:id="2"/>
+      <w:r>
+        <w:rPr>
+          <w:rStyle w:val="CommentReference"/>
+        </w:rPr>
+        <w:commentReference w:id="2"/>
       </w:r>
     </w:p>
     <w:p>
@@ -1127,7 +1160,25 @@
         </w:numPr>
       </w:pPr>
       <w:r>
-        <w:t>If all or any part of the Property or any Interest in the Property is sold or transferred (or if Borrower is not a natural person and a beneficial interest in Borrower is sold or transferred) without Lender’s prior written consent, Lender may require immediate payment in full of all sums secured by this Security Instrument. (per CFPB example, section 18) - potential loop</w:t>
+        <w:t xml:space="preserve">If all or any part of the Property or any Interest in the Property is sold or transferred (or if Borrower is not a natural person and a beneficial interest in Borrower is sold or transferred) without Lender’s prior written consent, Lender may require immediate payment in full of all sums secured by this Security Instrument. (per CFPB example, section 18) </w:t>
+      </w:r>
+      <w:r>
+        <w:rPr>
+          <w:color w:val="FF0000"/>
+        </w:rPr>
+        <w:t>–</w:t>
+      </w:r>
+      <w:r>
+        <w:rPr>
+          <w:color w:val="FF0000"/>
+        </w:rPr>
+        <w:t xml:space="preserve"> </w:t>
+      </w:r>
+      <w:r>
+        <w:rPr>
+          <w:color w:val="FF0000"/>
+        </w:rPr>
+        <w:t>HomeSlice entry point, need to get Bank’s comfortable with the transaction</w:t>
       </w:r>
     </w:p>
     <w:p>
@@ -1254,16 +1305,7 @@
         <w:t xml:space="preserve"> </w:t>
       </w:r>
       <w:r>
-        <w:t>HomeSlice utilizes Zillow</w:t>
-      </w:r>
-      <w:r>
-        <w:t xml:space="preserve"> for the </w:t>
-      </w:r>
-      <w:r>
-        <w:t xml:space="preserve">initial </w:t>
-      </w:r>
-      <w:r>
-        <w:t xml:space="preserve">API calls which retrieve the ‘base’ market value of the home (“Zestimate”). This service will become a paid service once the number of daily API calls is exceeded. </w:t>
+        <w:t xml:space="preserve">HomeSlice utilizes Zillow for the initial API calls which retrieve the ‘base’ market value of the home (“Zestimate”). This service will become a paid service once the number of daily API calls is exceeded. </w:t>
       </w:r>
     </w:p>
     <w:p>
@@ -1305,20 +1347,44 @@
       <w:pPr>
         <w:pStyle w:val="ListParagraph"/>
         <w:jc w:val="center"/>
-      </w:pPr>
-      <w:r>
+        <w:rPr>
+          <w:b/>
+          <w:bCs/>
+        </w:rPr>
+      </w:pPr>
+      <w:r>
+        <w:rPr>
+          <w:b/>
+          <w:bCs/>
+        </w:rPr>
         <w:t xml:space="preserve">Transaction flow = Homeowner </w:t>
       </w:r>
       <w:r>
+        <w:rPr>
+          <w:b/>
+          <w:bCs/>
+        </w:rPr>
         <w:sym w:font="Wingdings" w:char="F0E0"/>
       </w:r>
       <w:r>
+        <w:rPr>
+          <w:b/>
+          <w:bCs/>
+        </w:rPr>
         <w:t xml:space="preserve"> HomeSlice </w:t>
       </w:r>
       <w:r>
+        <w:rPr>
+          <w:b/>
+          <w:bCs/>
+        </w:rPr>
         <w:sym w:font="Wingdings" w:char="F0E0"/>
       </w:r>
       <w:r>
+        <w:rPr>
+          <w:b/>
+          <w:bCs/>
+        </w:rPr>
         <w:t xml:space="preserve"> Investors</w:t>
       </w:r>
     </w:p>
@@ -1332,7 +1398,11 @@
         <w:pStyle w:val="ListParagraph"/>
       </w:pPr>
       <w:r>
-        <w:t>HomeSlice will remit cash to the Homeowner in exchange for an agreed upon percentage of home equity (a ‘Slice’). HomeSlice will either hold on to the Slice as an asset on the books or list the home equity Slices, with the intent to sell to investors at a premium (This is how HomeSlice will make money). HomeSlice built in a risk adjustment premium which is applied to prospective home values to ensure we are investing in properties we (and the algorithm) believe will appreciate over time.</w:t>
+        <w:t xml:space="preserve">HomeSlice will remit cash to the Homeowner in exchange for an agreed upon percentage of home equity (a ‘Slice’). HomeSlice will either hold on to the Slice as an asset on the books or list the home equity Slices, with the intent to sell to investors at a premium (This is how HomeSlice will make money). HomeSlice built in a risk adjustment premium which is applied </w:t>
+      </w:r>
+      <w:r>
+        <w:lastRenderedPageBreak/>
+        <w:t>to prospective home values to ensure we are investing in properties we (and the algorithm) believe will appreciate over time.</w:t>
       </w:r>
     </w:p>
     <w:p>
@@ -1356,7 +1426,6 @@
         </w:numPr>
       </w:pPr>
       <w:r>
-        <w:lastRenderedPageBreak/>
         <w:t>The investor platform will be an auction-based model where the investor willing to pay the highest premium for a specific Slice, will ultimately obtain the Slice</w:t>
       </w:r>
     </w:p>
@@ -1485,6 +1554,70 @@
     <w:p>
       <w:pPr>
         <w:pStyle w:val="ListParagraph"/>
+        <w:rPr>
+          <w:color w:val="000000" w:themeColor="text1"/>
+        </w:rPr>
+      </w:pPr>
+    </w:p>
+    <w:p>
+      <w:pPr>
+        <w:pStyle w:val="ListParagraph"/>
+        <w:rPr>
+          <w:color w:val="FF0000"/>
+        </w:rPr>
+      </w:pPr>
+      <w:r>
+        <w:rPr>
+          <w:color w:val="FF0000"/>
+        </w:rPr>
+        <w:t xml:space="preserve">[Add note about risk adjustment </w:t>
+      </w:r>
+      <w:proofErr w:type="spellStart"/>
+      <w:r>
+        <w:rPr>
+          <w:color w:val="FF0000"/>
+        </w:rPr>
+        <w:t>algo</w:t>
+      </w:r>
+      <w:proofErr w:type="spellEnd"/>
+      <w:r>
+        <w:rPr>
+          <w:color w:val="FF0000"/>
+        </w:rPr>
+        <w:t xml:space="preserve"> and associated </w:t>
+      </w:r>
+      <w:proofErr w:type="spellStart"/>
+      <w:r>
+        <w:rPr>
+          <w:color w:val="FF0000"/>
+        </w:rPr>
+        <w:t>injested</w:t>
+      </w:r>
+      <w:proofErr w:type="spellEnd"/>
+      <w:r>
+        <w:rPr>
+          <w:color w:val="FF0000"/>
+        </w:rPr>
+        <w:t xml:space="preserve"> datapoints – need to add </w:t>
+      </w:r>
+      <w:proofErr w:type="spellStart"/>
+      <w:r>
+        <w:rPr>
+          <w:color w:val="FF0000"/>
+        </w:rPr>
+        <w:t>HPi</w:t>
+      </w:r>
+      <w:proofErr w:type="spellEnd"/>
+      <w:r>
+        <w:rPr>
+          <w:color w:val="FF0000"/>
+        </w:rPr>
+        <w:t xml:space="preserve"> and unemployment rate in these areas]</w:t>
+      </w:r>
+    </w:p>
+    <w:p>
+      <w:pPr>
+        <w:pStyle w:val="ListParagraph"/>
       </w:pPr>
     </w:p>
     <w:p>
@@ -1693,6 +1826,7 @@
         <w:pStyle w:val="ListParagraph"/>
       </w:pPr>
       <w:r>
+        <w:lastRenderedPageBreak/>
         <w:t xml:space="preserve">At this point and assuming no material adjustment to the home’s value is needed as a result of the appraisal, HomeSlice retains ownership of the agreed upon 1% of home equity worth $1 on Day 1. Most commonly, HomeSlice will turn around and list the Home Equity share on the investment marketplace/platform at a small premium. The listing of the Slice on the home equity marketplace will not occur until the appraisal process has completed, but the homeowner would have the cash immediately. Built into the premium of the listed Slice, will be the cost for the appraisal. </w:t>
       </w:r>
     </w:p>
@@ -1706,7 +1840,6 @@
         <w:pStyle w:val="ListParagraph"/>
       </w:pPr>
       <w:r>
-        <w:lastRenderedPageBreak/>
         <w:t>Once listed, Investor ABC (“ABC”) finds the home listed on the platform for $1.50 ($1 cost basis, $0.50 premium), has $1.50 ready to invest and is willing to pay that amount in exchange for 1% of the home’s equity. HomeSlice accepts the offer and the transaction moves forward. HomeSlice turns a 50% profit ($0.50) and ABC now owns 1% of the home’s equity.</w:t>
       </w:r>
     </w:p>
@@ -1773,6 +1906,69 @@
       </w:pPr>
       <w:r>
         <w:t xml:space="preserve">HomeSlice is designed for long term investors. If a transfer occurs between investors, the price will be determined again, in an auction like system where the price will be determined by the listing investor and the open market. With this model, appraisals are not needed at every transfer point. </w:t>
+      </w:r>
+    </w:p>
+    <w:p>
+      <w:pPr>
+        <w:pStyle w:val="ListParagraph"/>
+      </w:pPr>
+    </w:p>
+    <w:p>
+      <w:pPr>
+        <w:pStyle w:val="ListParagraph"/>
+        <w:rPr>
+          <w:color w:val="FF0000"/>
+        </w:rPr>
+      </w:pPr>
+      <w:r>
+        <w:rPr>
+          <w:color w:val="FF0000"/>
+        </w:rPr>
+        <w:t xml:space="preserve">[Add additional revenue streams </w:t>
+      </w:r>
+      <w:r>
+        <w:rPr>
+          <w:color w:val="FF0000"/>
+        </w:rPr>
+        <w:sym w:font="Wingdings" w:char="F0E0"/>
+      </w:r>
+      <w:r>
+        <w:rPr>
+          <w:color w:val="FF0000"/>
+        </w:rPr>
+        <w:t xml:space="preserve"> premium subscription Robinhood-like service where investors are given priority ion Slice bidding (or similar)</w:t>
+      </w:r>
+      <w:r>
+        <w:rPr>
+          <w:color w:val="FF0000"/>
+        </w:rPr>
+        <w:t xml:space="preserve"> – subscription revenue</w:t>
+      </w:r>
+      <w:r>
+        <w:rPr>
+          <w:color w:val="FF0000"/>
+        </w:rPr>
+        <w:t xml:space="preserve">. Think about what data points could be avail to investors in the </w:t>
+      </w:r>
+      <w:proofErr w:type="gramStart"/>
+      <w:r>
+        <w:rPr>
+          <w:color w:val="FF0000"/>
+        </w:rPr>
+        <w:t>decision making</w:t>
+      </w:r>
+      <w:proofErr w:type="gramEnd"/>
+      <w:r>
+        <w:rPr>
+          <w:color w:val="FF0000"/>
+        </w:rPr>
+        <w:t xml:space="preserve"> process</w:t>
+      </w:r>
+      <w:r>
+        <w:rPr>
+          <w:color w:val="FF0000"/>
+        </w:rPr>
+        <w:t>]</w:t>
       </w:r>
     </w:p>
     <w:p>
@@ -1810,9 +2006,10 @@
         <w:ind w:left="720"/>
       </w:pPr>
       <w:r>
+        <w:lastRenderedPageBreak/>
         <w:t xml:space="preserve">An addressable market exists between those who live paycheck to paycheck (approximately </w:t>
       </w:r>
-      <w:hyperlink r:id="rId9" w:anchor="7e6775c44f10" w:history="1">
+      <w:hyperlink r:id="rId15" w:anchor="7e6775c44f10" w:history="1">
         <w:r>
           <w:rPr>
             <w:rStyle w:val="Hyperlink"/>
@@ -1823,7 +2020,7 @@
       <w:r>
         <w:t xml:space="preserve">) and those who own a home (approximately </w:t>
       </w:r>
-      <w:hyperlink r:id="rId10" w:history="1">
+      <w:hyperlink r:id="rId16" w:history="1">
         <w:r>
           <w:rPr>
             <w:rStyle w:val="Hyperlink"/>
@@ -2067,7 +2264,6 @@
                 <w:b/>
                 <w:bCs/>
               </w:rPr>
-              <w:lastRenderedPageBreak/>
               <w:t>Product/ Service Offering</w:t>
             </w:r>
           </w:p>
@@ -2618,7 +2814,14 @@
               <w:rPr>
                 <w:rFonts w:eastAsia="Times New Roman" w:cs="Gill Sans"/>
               </w:rPr>
-              <w:t>Legal costs may be material enough to keep a real estate transactional attorney on retainer, this would be costly</w:t>
+              <w:t xml:space="preserve">Legal costs may be material enough to keep a </w:t>
+            </w:r>
+            <w:r>
+              <w:rPr>
+                <w:rFonts w:eastAsia="Times New Roman" w:cs="Gill Sans"/>
+              </w:rPr>
+              <w:lastRenderedPageBreak/>
+              <w:t>real estate transactional attorney on retainer, this would be costly</w:t>
             </w:r>
           </w:p>
         </w:tc>
@@ -2641,6 +2844,7 @@
               <w:rPr>
                 <w:rFonts w:eastAsia="Times New Roman" w:cs="Gill Sans"/>
               </w:rPr>
+              <w:lastRenderedPageBreak/>
               <w:t xml:space="preserve">Attractive FinTech startup with a first of </w:t>
             </w:r>
             <w:proofErr w:type="spellStart"/>
@@ -2789,7 +2993,6 @@
               <w:rPr>
                 <w:rFonts w:eastAsia="Times New Roman" w:cs="Gill Sans"/>
               </w:rPr>
-              <w:lastRenderedPageBreak/>
               <w:t>High Startup costs</w:t>
             </w:r>
           </w:p>
@@ -3371,7 +3574,7 @@
               </w:rPr>
               <w:t>Point (</w:t>
             </w:r>
-            <w:hyperlink r:id="rId11" w:history="1">
+            <w:hyperlink r:id="rId17" w:history="1">
               <w:r>
                 <w:rPr>
                   <w:rStyle w:val="Hyperlink"/>
@@ -4442,6 +4645,8 @@
     </w:p>
     <w:p/>
     <w:sectPr>
+      <w:footerReference w:type="even" r:id="rId18"/>
+      <w:footerReference w:type="default" r:id="rId19"/>
       <w:pgSz w:w="12240" w:h="15840"/>
       <w:pgMar w:top="1440" w:right="1440" w:bottom="1440" w:left="900" w:header="720" w:footer="720" w:gutter="0"/>
       <w:cols w:space="720"/>
@@ -4449,6 +4654,277 @@
     </w:sectPr>
   </w:body>
 </w:document>
+</file>
+
+<file path=word/comments.xml><?xml version="1.0" encoding="utf-8"?>
+<w:comments xmlns:wpc="http://schemas.microsoft.com/office/word/2010/wordprocessingCanvas" xmlns:cx="http://schemas.microsoft.com/office/drawing/2014/chartex" xmlns:cx1="http://schemas.microsoft.com/office/drawing/2015/9/8/chartex" xmlns:cx2="http://schemas.microsoft.com/office/drawing/2015/10/21/chartex" xmlns:cx3="http://schemas.microsoft.com/office/drawing/2016/5/9/chartex" xmlns:cx4="http://schemas.microsoft.com/office/drawing/2016/5/10/chartex" xmlns:cx5="http://schemas.microsoft.com/office/drawing/2016/5/11/chartex" xmlns:cx6="http://schemas.microsoft.com/office/drawing/2016/5/12/chartex" xmlns:cx7="http://schemas.microsoft.com/office/drawing/2016/5/13/chartex" xmlns:cx8="http://schemas.microsoft.com/office/drawing/2016/5/14/chartex" xmlns:mc="http://schemas.openxmlformats.org/markup-compatibility/2006" xmlns:aink="http://schemas.microsoft.com/office/drawing/2016/ink" xmlns:am3d="http://schemas.microsoft.com/office/drawing/2017/model3d" xmlns:o="urn:schemas-microsoft-com:office:office" xmlns:r="http://schemas.openxmlformats.org/officeDocument/2006/relationships" xmlns:m="http://schemas.openxmlformats.org/officeDocument/2006/math" xmlns:v="urn:schemas-microsoft-com:vml" xmlns:wp14="http://schemas.microsoft.com/office/word/2010/wordprocessingDrawing" xmlns:wp="http://schemas.openxmlformats.org/drawingml/2006/wordprocessingDrawing" xmlns:w10="urn:schemas-microsoft-com:office:word" xmlns:w="http://schemas.openxmlformats.org/wordprocessingml/2006/main" xmlns:w14="http://schemas.microsoft.com/office/word/2010/wordml" xmlns:w15="http://schemas.microsoft.com/office/word/2012/wordml" xmlns:w16cex="http://schemas.microsoft.com/office/word/2018/wordml/cex" xmlns:w16cid="http://schemas.microsoft.com/office/word/2016/wordml/cid" xmlns:w16="http://schemas.microsoft.com/office/word/2018/wordml" xmlns:w16se="http://schemas.microsoft.com/office/word/2015/wordml/symex" xmlns:wpg="http://schemas.microsoft.com/office/word/2010/wordprocessingGroup" xmlns:wpi="http://schemas.microsoft.com/office/word/2010/wordprocessingInk" xmlns:wne="http://schemas.microsoft.com/office/word/2006/wordml" xmlns:wps="http://schemas.microsoft.com/office/word/2010/wordprocessingShape" mc:Ignorable="w14 w15 w16se w16cid w16 w16cex wp14">
+  <w:comment w:id="0" w:author="Dan Bishop" w:date="2020-06-10T20:35:00Z" w:initials="DB">
+    <w:p>
+      <w:pPr>
+        <w:pStyle w:val="CommentText"/>
+      </w:pPr>
+      <w:r>
+        <w:rPr>
+          <w:rStyle w:val="CommentReference"/>
+        </w:rPr>
+        <w:annotationRef/>
+      </w:r>
+      <w:r>
+        <w:t>Need to add language regarding cash $ penalties for any sort of contract breach</w:t>
+      </w:r>
+      <w:r>
+        <w:t>. Have to consider the potential losses, 2</w:t>
+      </w:r>
+      <w:r>
+        <w:rPr>
+          <w:vertAlign w:val="superscript"/>
+        </w:rPr>
+        <w:t>nd</w:t>
+      </w:r>
+      <w:r>
+        <w:t xml:space="preserve"> lien – need to facilitate relationships with </w:t>
+      </w:r>
+      <w:proofErr w:type="spellStart"/>
+      <w:r>
+        <w:t>Bank’s</w:t>
+      </w:r>
+      <w:proofErr w:type="spellEnd"/>
+      <w:r>
+        <w:t xml:space="preserve"> to understand the borrower’s payment status and any delinquency handling.</w:t>
+      </w:r>
+    </w:p>
+    <w:p>
+      <w:pPr>
+        <w:pStyle w:val="CommentText"/>
+      </w:pPr>
+    </w:p>
+    <w:p>
+      <w:pPr>
+        <w:pStyle w:val="CommentText"/>
+      </w:pPr>
+      <w:r>
+        <w:t xml:space="preserve">Consider situation where homeowner is in watchlist/charge-off territory with the Bank – HomeSlice can step in to buy the property outright which allows the Bank to reduce losses </w:t>
+      </w:r>
+      <w:r>
+        <w:sym w:font="Wingdings" w:char="F0E0"/>
+      </w:r>
+      <w:r>
+        <w:t xml:space="preserve"> Brett to provide blurb on this and the sale/lease-back</w:t>
+      </w:r>
+    </w:p>
+  </w:comment>
+  <w:comment w:id="1" w:author="Dan Bishop" w:date="2020-06-10T20:50:00Z" w:initials="DB">
+    <w:p>
+      <w:pPr>
+        <w:pStyle w:val="CommentText"/>
+      </w:pPr>
+      <w:r>
+        <w:rPr>
+          <w:rStyle w:val="CommentReference"/>
+        </w:rPr>
+        <w:annotationRef/>
+      </w:r>
+      <w:r>
+        <w:t>Pending note from Brett</w:t>
+      </w:r>
+    </w:p>
+  </w:comment>
+  <w:comment w:id="2" w:author="Dan Bishop" w:date="2020-06-10T20:52:00Z" w:initials="DB">
+    <w:p>
+      <w:pPr>
+        <w:pStyle w:val="CommentText"/>
+      </w:pPr>
+      <w:r>
+        <w:rPr>
+          <w:rStyle w:val="CommentReference"/>
+        </w:rPr>
+        <w:annotationRef/>
+      </w:r>
+      <w:r>
+        <w:t>Pending note from Brett</w:t>
+      </w:r>
+    </w:p>
+  </w:comment>
+</w:comments>
+</file>
+
+<file path=word/commentsExtended.xml><?xml version="1.0" encoding="utf-8"?>
+<w15:commentsEx xmlns:wpc="http://schemas.microsoft.com/office/word/2010/wordprocessingCanvas" xmlns:cx="http://schemas.microsoft.com/office/drawing/2014/chartex" xmlns:cx1="http://schemas.microsoft.com/office/drawing/2015/9/8/chartex" xmlns:cx2="http://schemas.microsoft.com/office/drawing/2015/10/21/chartex" xmlns:cx3="http://schemas.microsoft.com/office/drawing/2016/5/9/chartex" xmlns:cx4="http://schemas.microsoft.com/office/drawing/2016/5/10/chartex" xmlns:cx5="http://schemas.microsoft.com/office/drawing/2016/5/11/chartex" xmlns:cx6="http://schemas.microsoft.com/office/drawing/2016/5/12/chartex" xmlns:cx7="http://schemas.microsoft.com/office/drawing/2016/5/13/chartex" xmlns:cx8="http://schemas.microsoft.com/office/drawing/2016/5/14/chartex" xmlns:mc="http://schemas.openxmlformats.org/markup-compatibility/2006" xmlns:aink="http://schemas.microsoft.com/office/drawing/2016/ink" xmlns:am3d="http://schemas.microsoft.com/office/drawing/2017/model3d" xmlns:o="urn:schemas-microsoft-com:office:office" xmlns:r="http://schemas.openxmlformats.org/officeDocument/2006/relationships" xmlns:m="http://schemas.openxmlformats.org/officeDocument/2006/math" xmlns:v="urn:schemas-microsoft-com:vml" xmlns:wp14="http://schemas.microsoft.com/office/word/2010/wordprocessingDrawing" xmlns:wp="http://schemas.openxmlformats.org/drawingml/2006/wordprocessingDrawing" xmlns:w10="urn:schemas-microsoft-com:office:word" xmlns:w="http://schemas.openxmlformats.org/wordprocessingml/2006/main" xmlns:w14="http://schemas.microsoft.com/office/word/2010/wordml" xmlns:w15="http://schemas.microsoft.com/office/word/2012/wordml" xmlns:w16cex="http://schemas.microsoft.com/office/word/2018/wordml/cex" xmlns:w16cid="http://schemas.microsoft.com/office/word/2016/wordml/cid" xmlns:w16="http://schemas.microsoft.com/office/word/2018/wordml" xmlns:w16se="http://schemas.microsoft.com/office/word/2015/wordml/symex" xmlns:wpg="http://schemas.microsoft.com/office/word/2010/wordprocessingGroup" xmlns:wpi="http://schemas.microsoft.com/office/word/2010/wordprocessingInk" xmlns:wne="http://schemas.microsoft.com/office/word/2006/wordml" xmlns:wps="http://schemas.microsoft.com/office/word/2010/wordprocessingShape" mc:Ignorable="w14 w15 w16se w16cid w16 w16cex wp14">
+  <w15:commentEx w15:paraId="5DDEFDF9" w15:done="0"/>
+  <w15:commentEx w15:paraId="0419A386" w15:done="0"/>
+  <w15:commentEx w15:paraId="0DCA89F8" w15:done="0"/>
+</w15:commentsEx>
+</file>
+
+<file path=word/commentsExtensible.xml><?xml version="1.0" encoding="utf-8"?>
+<w16cex:commentsExtensible xmlns:wpc="http://schemas.microsoft.com/office/word/2010/wordprocessingCanvas" xmlns:cx="http://schemas.microsoft.com/office/drawing/2014/chartex" xmlns:cx1="http://schemas.microsoft.com/office/drawing/2015/9/8/chartex" xmlns:cx2="http://schemas.microsoft.com/office/drawing/2015/10/21/chartex" xmlns:cx3="http://schemas.microsoft.com/office/drawing/2016/5/9/chartex" xmlns:cx4="http://schemas.microsoft.com/office/drawing/2016/5/10/chartex" xmlns:cx5="http://schemas.microsoft.com/office/drawing/2016/5/11/chartex" xmlns:cx6="http://schemas.microsoft.com/office/drawing/2016/5/12/chartex" xmlns:cx7="http://schemas.microsoft.com/office/drawing/2016/5/13/chartex" xmlns:cx8="http://schemas.microsoft.com/office/drawing/2016/5/14/chartex" xmlns:mc="http://schemas.openxmlformats.org/markup-compatibility/2006" xmlns:aink="http://schemas.microsoft.com/office/drawing/2016/ink" xmlns:am3d="http://schemas.microsoft.com/office/drawing/2017/model3d" xmlns:o="urn:schemas-microsoft-com:office:office" xmlns:r="http://schemas.openxmlformats.org/officeDocument/2006/relationships" xmlns:m="http://schemas.openxmlformats.org/officeDocument/2006/math" xmlns:v="urn:schemas-microsoft-com:vml" xmlns:wp14="http://schemas.microsoft.com/office/word/2010/wordprocessingDrawing" xmlns:wp="http://schemas.openxmlformats.org/drawingml/2006/wordprocessingDrawing" xmlns:w10="urn:schemas-microsoft-com:office:word" xmlns:w="http://schemas.openxmlformats.org/wordprocessingml/2006/main" xmlns:w14="http://schemas.microsoft.com/office/word/2010/wordml" xmlns:w15="http://schemas.microsoft.com/office/word/2012/wordml" xmlns:w16cex="http://schemas.microsoft.com/office/word/2018/wordml/cex" xmlns:w16cid="http://schemas.microsoft.com/office/word/2016/wordml/cid" xmlns:w16="http://schemas.microsoft.com/office/word/2018/wordml" xmlns:w16se="http://schemas.microsoft.com/office/word/2015/wordml/symex" xmlns:wpg="http://schemas.microsoft.com/office/word/2010/wordprocessingGroup" xmlns:wpi="http://schemas.microsoft.com/office/word/2010/wordprocessingInk" xmlns:wne="http://schemas.microsoft.com/office/word/2006/wordml" xmlns:wps="http://schemas.microsoft.com/office/word/2010/wordprocessingShape" mc:Ignorable="w14 w15 w16se w16cid w16 w16cex wp14">
+  <w16cex:commentExtensible w16cex:durableId="228BC2A8" w16cex:dateUtc="2020-06-11T00:35:00Z"/>
+  <w16cex:commentExtensible w16cex:durableId="228BC610" w16cex:dateUtc="2020-06-11T00:50:00Z"/>
+  <w16cex:commentExtensible w16cex:durableId="228BC692" w16cex:dateUtc="2020-06-11T00:52:00Z"/>
+</w16cex:commentsExtensible>
+</file>
+
+<file path=word/commentsIds.xml><?xml version="1.0" encoding="utf-8"?>
+<w16cid:commentsIds xmlns:wpc="http://schemas.microsoft.com/office/word/2010/wordprocessingCanvas" xmlns:cx="http://schemas.microsoft.com/office/drawing/2014/chartex" xmlns:cx1="http://schemas.microsoft.com/office/drawing/2015/9/8/chartex" xmlns:cx2="http://schemas.microsoft.com/office/drawing/2015/10/21/chartex" xmlns:cx3="http://schemas.microsoft.com/office/drawing/2016/5/9/chartex" xmlns:cx4="http://schemas.microsoft.com/office/drawing/2016/5/10/chartex" xmlns:cx5="http://schemas.microsoft.com/office/drawing/2016/5/11/chartex" xmlns:cx6="http://schemas.microsoft.com/office/drawing/2016/5/12/chartex" xmlns:cx7="http://schemas.microsoft.com/office/drawing/2016/5/13/chartex" xmlns:cx8="http://schemas.microsoft.com/office/drawing/2016/5/14/chartex" xmlns:mc="http://schemas.openxmlformats.org/markup-compatibility/2006" xmlns:aink="http://schemas.microsoft.com/office/drawing/2016/ink" xmlns:am3d="http://schemas.microsoft.com/office/drawing/2017/model3d" xmlns:o="urn:schemas-microsoft-com:office:office" xmlns:r="http://schemas.openxmlformats.org/officeDocument/2006/relationships" xmlns:m="http://schemas.openxmlformats.org/officeDocument/2006/math" xmlns:v="urn:schemas-microsoft-com:vml" xmlns:wp14="http://schemas.microsoft.com/office/word/2010/wordprocessingDrawing" xmlns:wp="http://schemas.openxmlformats.org/drawingml/2006/wordprocessingDrawing" xmlns:w10="urn:schemas-microsoft-com:office:word" xmlns:w="http://schemas.openxmlformats.org/wordprocessingml/2006/main" xmlns:w14="http://schemas.microsoft.com/office/word/2010/wordml" xmlns:w15="http://schemas.microsoft.com/office/word/2012/wordml" xmlns:w16cex="http://schemas.microsoft.com/office/word/2018/wordml/cex" xmlns:w16cid="http://schemas.microsoft.com/office/word/2016/wordml/cid" xmlns:w16="http://schemas.microsoft.com/office/word/2018/wordml" xmlns:w16se="http://schemas.microsoft.com/office/word/2015/wordml/symex" xmlns:wpg="http://schemas.microsoft.com/office/word/2010/wordprocessingGroup" xmlns:wpi="http://schemas.microsoft.com/office/word/2010/wordprocessingInk" xmlns:wne="http://schemas.microsoft.com/office/word/2006/wordml" xmlns:wps="http://schemas.microsoft.com/office/word/2010/wordprocessingShape" mc:Ignorable="w14 w15 w16se w16cid w16 w16cex wp14">
+  <w16cid:commentId w16cid:paraId="5DDEFDF9" w16cid:durableId="228BC2A8"/>
+  <w16cid:commentId w16cid:paraId="0419A386" w16cid:durableId="228BC610"/>
+  <w16cid:commentId w16cid:paraId="0DCA89F8" w16cid:durableId="228BC692"/>
+</w16cid:commentsIds>
+</file>
+
+<file path=word/endnotes.xml><?xml version="1.0" encoding="utf-8"?>
+<w:endnotes xmlns:wpc="http://schemas.microsoft.com/office/word/2010/wordprocessingCanvas" xmlns:cx="http://schemas.microsoft.com/office/drawing/2014/chartex" xmlns:cx1="http://schemas.microsoft.com/office/drawing/2015/9/8/chartex" xmlns:cx2="http://schemas.microsoft.com/office/drawing/2015/10/21/chartex" xmlns:cx3="http://schemas.microsoft.com/office/drawing/2016/5/9/chartex" xmlns:cx4="http://schemas.microsoft.com/office/drawing/2016/5/10/chartex" xmlns:cx5="http://schemas.microsoft.com/office/drawing/2016/5/11/chartex" xmlns:cx6="http://schemas.microsoft.com/office/drawing/2016/5/12/chartex" xmlns:cx7="http://schemas.microsoft.com/office/drawing/2016/5/13/chartex" xmlns:cx8="http://schemas.microsoft.com/office/drawing/2016/5/14/chartex" xmlns:mc="http://schemas.openxmlformats.org/markup-compatibility/2006" xmlns:aink="http://schemas.microsoft.com/office/drawing/2016/ink" xmlns:am3d="http://schemas.microsoft.com/office/drawing/2017/model3d" xmlns:o="urn:schemas-microsoft-com:office:office" xmlns:r="http://schemas.openxmlformats.org/officeDocument/2006/relationships" xmlns:m="http://schemas.openxmlformats.org/officeDocument/2006/math" xmlns:v="urn:schemas-microsoft-com:vml" xmlns:wp14="http://schemas.microsoft.com/office/word/2010/wordprocessingDrawing" xmlns:wp="http://schemas.openxmlformats.org/drawingml/2006/wordprocessingDrawing" xmlns:w10="urn:schemas-microsoft-com:office:word" xmlns:w="http://schemas.openxmlformats.org/wordprocessingml/2006/main" xmlns:w14="http://schemas.microsoft.com/office/word/2010/wordml" xmlns:w15="http://schemas.microsoft.com/office/word/2012/wordml" xmlns:w16cex="http://schemas.microsoft.com/office/word/2018/wordml/cex" xmlns:w16cid="http://schemas.microsoft.com/office/word/2016/wordml/cid" xmlns:w16="http://schemas.microsoft.com/office/word/2018/wordml" xmlns:w16se="http://schemas.microsoft.com/office/word/2015/wordml/symex" xmlns:wpg="http://schemas.microsoft.com/office/word/2010/wordprocessingGroup" xmlns:wpi="http://schemas.microsoft.com/office/word/2010/wordprocessingInk" xmlns:wne="http://schemas.microsoft.com/office/word/2006/wordml" xmlns:wps="http://schemas.microsoft.com/office/word/2010/wordprocessingShape" mc:Ignorable="w14 w15 w16se w16cid w16 w16cex wp14">
+  <w:endnote w:type="separator" w:id="-1">
+    <w:p>
+      <w:r>
+        <w:separator/>
+      </w:r>
+    </w:p>
+  </w:endnote>
+  <w:endnote w:type="continuationSeparator" w:id="0">
+    <w:p>
+      <w:r>
+        <w:continuationSeparator/>
+      </w:r>
+    </w:p>
+  </w:endnote>
+</w:endnotes>
+</file>
+
+<file path=word/footer1.xml><?xml version="1.0" encoding="utf-8"?>
+<w:ftr xmlns:wpc="http://schemas.microsoft.com/office/word/2010/wordprocessingCanvas" xmlns:cx="http://schemas.microsoft.com/office/drawing/2014/chartex" xmlns:cx1="http://schemas.microsoft.com/office/drawing/2015/9/8/chartex" xmlns:cx2="http://schemas.microsoft.com/office/drawing/2015/10/21/chartex" xmlns:cx3="http://schemas.microsoft.com/office/drawing/2016/5/9/chartex" xmlns:cx4="http://schemas.microsoft.com/office/drawing/2016/5/10/chartex" xmlns:cx5="http://schemas.microsoft.com/office/drawing/2016/5/11/chartex" xmlns:cx6="http://schemas.microsoft.com/office/drawing/2016/5/12/chartex" xmlns:cx7="http://schemas.microsoft.com/office/drawing/2016/5/13/chartex" xmlns:cx8="http://schemas.microsoft.com/office/drawing/2016/5/14/chartex" xmlns:mc="http://schemas.openxmlformats.org/markup-compatibility/2006" xmlns:aink="http://schemas.microsoft.com/office/drawing/2016/ink" xmlns:am3d="http://schemas.microsoft.com/office/drawing/2017/model3d" xmlns:o="urn:schemas-microsoft-com:office:office" xmlns:r="http://schemas.openxmlformats.org/officeDocument/2006/relationships" xmlns:m="http://schemas.openxmlformats.org/officeDocument/2006/math" xmlns:v="urn:schemas-microsoft-com:vml" xmlns:wp14="http://schemas.microsoft.com/office/word/2010/wordprocessingDrawing" xmlns:wp="http://schemas.openxmlformats.org/drawingml/2006/wordprocessingDrawing" xmlns:w10="urn:schemas-microsoft-com:office:word" xmlns:w="http://schemas.openxmlformats.org/wordprocessingml/2006/main" xmlns:w14="http://schemas.microsoft.com/office/word/2010/wordml" xmlns:w15="http://schemas.microsoft.com/office/word/2012/wordml" xmlns:w16cex="http://schemas.microsoft.com/office/word/2018/wordml/cex" xmlns:w16cid="http://schemas.microsoft.com/office/word/2016/wordml/cid" xmlns:w16="http://schemas.microsoft.com/office/word/2018/wordml" xmlns:w16se="http://schemas.microsoft.com/office/word/2015/wordml/symex" xmlns:wpg="http://schemas.microsoft.com/office/word/2010/wordprocessingGroup" xmlns:wpi="http://schemas.microsoft.com/office/word/2010/wordprocessingInk" xmlns:wne="http://schemas.microsoft.com/office/word/2006/wordml" xmlns:wps="http://schemas.microsoft.com/office/word/2010/wordprocessingShape" mc:Ignorable="w14 w15 w16se w16cid w16 w16cex wp14">
+  <w:sdt>
+    <w:sdtPr>
+      <w:rPr>
+        <w:rStyle w:val="PageNumber"/>
+      </w:rPr>
+      <w:id w:val="852530756"/>
+      <w:docPartObj>
+        <w:docPartGallery w:val="Page Numbers (Bottom of Page)"/>
+        <w:docPartUnique/>
+      </w:docPartObj>
+    </w:sdtPr>
+    <w:sdtContent>
+      <w:p>
+        <w:pPr>
+          <w:pStyle w:val="Footer"/>
+          <w:framePr w:wrap="none" w:vAnchor="text" w:hAnchor="margin" w:xAlign="right" w:y="1"/>
+          <w:rPr>
+            <w:rStyle w:val="PageNumber"/>
+          </w:rPr>
+        </w:pPr>
+        <w:r>
+          <w:rPr>
+            <w:rStyle w:val="PageNumber"/>
+          </w:rPr>
+          <w:fldChar w:fldCharType="begin"/>
+        </w:r>
+        <w:r>
+          <w:rPr>
+            <w:rStyle w:val="PageNumber"/>
+          </w:rPr>
+          <w:instrText xml:space="preserve"> PAGE </w:instrText>
+        </w:r>
+        <w:r>
+          <w:rPr>
+            <w:rStyle w:val="PageNumber"/>
+          </w:rPr>
+          <w:fldChar w:fldCharType="end"/>
+        </w:r>
+      </w:p>
+    </w:sdtContent>
+  </w:sdt>
+  <w:p>
+    <w:pPr>
+      <w:pStyle w:val="Footer"/>
+      <w:ind w:right="360"/>
+    </w:pPr>
+  </w:p>
+</w:ftr>
+</file>
+
+<file path=word/footer2.xml><?xml version="1.0" encoding="utf-8"?>
+<w:ftr xmlns:wpc="http://schemas.microsoft.com/office/word/2010/wordprocessingCanvas" xmlns:cx="http://schemas.microsoft.com/office/drawing/2014/chartex" xmlns:cx1="http://schemas.microsoft.com/office/drawing/2015/9/8/chartex" xmlns:cx2="http://schemas.microsoft.com/office/drawing/2015/10/21/chartex" xmlns:cx3="http://schemas.microsoft.com/office/drawing/2016/5/9/chartex" xmlns:cx4="http://schemas.microsoft.com/office/drawing/2016/5/10/chartex" xmlns:cx5="http://schemas.microsoft.com/office/drawing/2016/5/11/chartex" xmlns:cx6="http://schemas.microsoft.com/office/drawing/2016/5/12/chartex" xmlns:cx7="http://schemas.microsoft.com/office/drawing/2016/5/13/chartex" xmlns:cx8="http://schemas.microsoft.com/office/drawing/2016/5/14/chartex" xmlns:mc="http://schemas.openxmlformats.org/markup-compatibility/2006" xmlns:aink="http://schemas.microsoft.com/office/drawing/2016/ink" xmlns:am3d="http://schemas.microsoft.com/office/drawing/2017/model3d" xmlns:o="urn:schemas-microsoft-com:office:office" xmlns:r="http://schemas.openxmlformats.org/officeDocument/2006/relationships" xmlns:m="http://schemas.openxmlformats.org/officeDocument/2006/math" xmlns:v="urn:schemas-microsoft-com:vml" xmlns:wp14="http://schemas.microsoft.com/office/word/2010/wordprocessingDrawing" xmlns:wp="http://schemas.openxmlformats.org/drawingml/2006/wordprocessingDrawing" xmlns:w10="urn:schemas-microsoft-com:office:word" xmlns:w="http://schemas.openxmlformats.org/wordprocessingml/2006/main" xmlns:w14="http://schemas.microsoft.com/office/word/2010/wordml" xmlns:w15="http://schemas.microsoft.com/office/word/2012/wordml" xmlns:w16cex="http://schemas.microsoft.com/office/word/2018/wordml/cex" xmlns:w16cid="http://schemas.microsoft.com/office/word/2016/wordml/cid" xmlns:w16="http://schemas.microsoft.com/office/word/2018/wordml" xmlns:w16se="http://schemas.microsoft.com/office/word/2015/wordml/symex" xmlns:wpg="http://schemas.microsoft.com/office/word/2010/wordprocessingGroup" xmlns:wpi="http://schemas.microsoft.com/office/word/2010/wordprocessingInk" xmlns:wne="http://schemas.microsoft.com/office/word/2006/wordml" xmlns:wps="http://schemas.microsoft.com/office/word/2010/wordprocessingShape" mc:Ignorable="w14 w15 w16se w16cid w16 w16cex wp14">
+  <w:sdt>
+    <w:sdtPr>
+      <w:rPr>
+        <w:rStyle w:val="PageNumber"/>
+      </w:rPr>
+      <w:id w:val="-1829513175"/>
+      <w:docPartObj>
+        <w:docPartGallery w:val="Page Numbers (Bottom of Page)"/>
+        <w:docPartUnique/>
+      </w:docPartObj>
+    </w:sdtPr>
+    <w:sdtContent>
+      <w:p>
+        <w:pPr>
+          <w:pStyle w:val="Footer"/>
+          <w:framePr w:wrap="none" w:vAnchor="text" w:hAnchor="margin" w:xAlign="right" w:y="1"/>
+          <w:rPr>
+            <w:rStyle w:val="PageNumber"/>
+          </w:rPr>
+        </w:pPr>
+        <w:r>
+          <w:rPr>
+            <w:rStyle w:val="PageNumber"/>
+          </w:rPr>
+          <w:fldChar w:fldCharType="begin"/>
+        </w:r>
+        <w:r>
+          <w:rPr>
+            <w:rStyle w:val="PageNumber"/>
+          </w:rPr>
+          <w:instrText xml:space="preserve"> PAGE </w:instrText>
+        </w:r>
+        <w:r>
+          <w:rPr>
+            <w:rStyle w:val="PageNumber"/>
+          </w:rPr>
+          <w:fldChar w:fldCharType="separate"/>
+        </w:r>
+        <w:r>
+          <w:rPr>
+            <w:rStyle w:val="PageNumber"/>
+            <w:noProof/>
+          </w:rPr>
+          <w:t>1</w:t>
+        </w:r>
+        <w:r>
+          <w:rPr>
+            <w:rStyle w:val="PageNumber"/>
+          </w:rPr>
+          <w:fldChar w:fldCharType="end"/>
+        </w:r>
+      </w:p>
+    </w:sdtContent>
+  </w:sdt>
+  <w:p>
+    <w:pPr>
+      <w:pStyle w:val="Footer"/>
+      <w:ind w:right="360"/>
+    </w:pPr>
+  </w:p>
+</w:ftr>
+</file>
+
+<file path=word/footnotes.xml><?xml version="1.0" encoding="utf-8"?>
+<w:footnotes xmlns:wpc="http://schemas.microsoft.com/office/word/2010/wordprocessingCanvas" xmlns:cx="http://schemas.microsoft.com/office/drawing/2014/chartex" xmlns:cx1="http://schemas.microsoft.com/office/drawing/2015/9/8/chartex" xmlns:cx2="http://schemas.microsoft.com/office/drawing/2015/10/21/chartex" xmlns:cx3="http://schemas.microsoft.com/office/drawing/2016/5/9/chartex" xmlns:cx4="http://schemas.microsoft.com/office/drawing/2016/5/10/chartex" xmlns:cx5="http://schemas.microsoft.com/office/drawing/2016/5/11/chartex" xmlns:cx6="http://schemas.microsoft.com/office/drawing/2016/5/12/chartex" xmlns:cx7="http://schemas.microsoft.com/office/drawing/2016/5/13/chartex" xmlns:cx8="http://schemas.microsoft.com/office/drawing/2016/5/14/chartex" xmlns:mc="http://schemas.openxmlformats.org/markup-compatibility/2006" xmlns:aink="http://schemas.microsoft.com/office/drawing/2016/ink" xmlns:am3d="http://schemas.microsoft.com/office/drawing/2017/model3d" xmlns:o="urn:schemas-microsoft-com:office:office" xmlns:r="http://schemas.openxmlformats.org/officeDocument/2006/relationships" xmlns:m="http://schemas.openxmlformats.org/officeDocument/2006/math" xmlns:v="urn:schemas-microsoft-com:vml" xmlns:wp14="http://schemas.microsoft.com/office/word/2010/wordprocessingDrawing" xmlns:wp="http://schemas.openxmlformats.org/drawingml/2006/wordprocessingDrawing" xmlns:w10="urn:schemas-microsoft-com:office:word" xmlns:w="http://schemas.openxmlformats.org/wordprocessingml/2006/main" xmlns:w14="http://schemas.microsoft.com/office/word/2010/wordml" xmlns:w15="http://schemas.microsoft.com/office/word/2012/wordml" xmlns:w16cex="http://schemas.microsoft.com/office/word/2018/wordml/cex" xmlns:w16cid="http://schemas.microsoft.com/office/word/2016/wordml/cid" xmlns:w16="http://schemas.microsoft.com/office/word/2018/wordml" xmlns:w16se="http://schemas.microsoft.com/office/word/2015/wordml/symex" xmlns:wpg="http://schemas.microsoft.com/office/word/2010/wordprocessingGroup" xmlns:wpi="http://schemas.microsoft.com/office/word/2010/wordprocessingInk" xmlns:wne="http://schemas.microsoft.com/office/word/2006/wordml" xmlns:wps="http://schemas.microsoft.com/office/word/2010/wordprocessingShape" mc:Ignorable="w14 w15 w16se w16cid w16 w16cex wp14">
+  <w:footnote w:type="separator" w:id="-1">
+    <w:p>
+      <w:r>
+        <w:separator/>
+      </w:r>
+    </w:p>
+  </w:footnote>
+  <w:footnote w:type="continuationSeparator" w:id="0">
+    <w:p>
+      <w:r>
+        <w:continuationSeparator/>
+      </w:r>
+    </w:p>
+  </w:footnote>
+</w:footnotes>
 </file>
 
 <file path=word/numbering.xml><?xml version="1.0" encoding="utf-8"?>
@@ -6469,6 +6945,14 @@
     <w:abstractNumId w:val="11"/>
   </w:num>
 </w:numbering>
+</file>
+
+<file path=word/people.xml><?xml version="1.0" encoding="utf-8"?>
+<w15:people xmlns:wpc="http://schemas.microsoft.com/office/word/2010/wordprocessingCanvas" xmlns:cx="http://schemas.microsoft.com/office/drawing/2014/chartex" xmlns:cx1="http://schemas.microsoft.com/office/drawing/2015/9/8/chartex" xmlns:cx2="http://schemas.microsoft.com/office/drawing/2015/10/21/chartex" xmlns:cx3="http://schemas.microsoft.com/office/drawing/2016/5/9/chartex" xmlns:cx4="http://schemas.microsoft.com/office/drawing/2016/5/10/chartex" xmlns:cx5="http://schemas.microsoft.com/office/drawing/2016/5/11/chartex" xmlns:cx6="http://schemas.microsoft.com/office/drawing/2016/5/12/chartex" xmlns:cx7="http://schemas.microsoft.com/office/drawing/2016/5/13/chartex" xmlns:cx8="http://schemas.microsoft.com/office/drawing/2016/5/14/chartex" xmlns:mc="http://schemas.openxmlformats.org/markup-compatibility/2006" xmlns:aink="http://schemas.microsoft.com/office/drawing/2016/ink" xmlns:am3d="http://schemas.microsoft.com/office/drawing/2017/model3d" xmlns:o="urn:schemas-microsoft-com:office:office" xmlns:r="http://schemas.openxmlformats.org/officeDocument/2006/relationships" xmlns:m="http://schemas.openxmlformats.org/officeDocument/2006/math" xmlns:v="urn:schemas-microsoft-com:vml" xmlns:wp14="http://schemas.microsoft.com/office/word/2010/wordprocessingDrawing" xmlns:wp="http://schemas.openxmlformats.org/drawingml/2006/wordprocessingDrawing" xmlns:w10="urn:schemas-microsoft-com:office:word" xmlns:w="http://schemas.openxmlformats.org/wordprocessingml/2006/main" xmlns:w14="http://schemas.microsoft.com/office/word/2010/wordml" xmlns:w15="http://schemas.microsoft.com/office/word/2012/wordml" xmlns:w16cex="http://schemas.microsoft.com/office/word/2018/wordml/cex" xmlns:w16cid="http://schemas.microsoft.com/office/word/2016/wordml/cid" xmlns:w16="http://schemas.microsoft.com/office/word/2018/wordml" xmlns:w16se="http://schemas.microsoft.com/office/word/2015/wordml/symex" xmlns:wpg="http://schemas.microsoft.com/office/word/2010/wordprocessingGroup" xmlns:wpi="http://schemas.microsoft.com/office/word/2010/wordprocessingInk" xmlns:wne="http://schemas.microsoft.com/office/word/2006/wordml" xmlns:wps="http://schemas.microsoft.com/office/word/2010/wordprocessingShape" mc:Ignorable="w14 w15 w16se w16cid w16 w16cex wp14">
+  <w15:person w15:author="Dan Bishop">
+    <w15:presenceInfo w15:providerId="Windows Live" w15:userId="b9041d542364bb2b"/>
+  </w15:person>
+</w15:people>
 </file>
 
 <file path=word/styles.xml><?xml version="1.0" encoding="utf-8"?>
@@ -6975,6 +7459,100 @@
       <w:shd w:val="clear" w:color="auto" w:fill="E1DFDD"/>
     </w:rPr>
   </w:style>
+  <w:style w:type="paragraph" w:styleId="Footer">
+    <w:name w:val="footer"/>
+    <w:basedOn w:val="Normal"/>
+    <w:link w:val="FooterChar"/>
+    <w:uiPriority w:val="99"/>
+    <w:unhideWhenUsed/>
+    <w:rsid w:val="000A0292"/>
+    <w:pPr>
+      <w:tabs>
+        <w:tab w:val="center" w:pos="4680"/>
+        <w:tab w:val="right" w:pos="9360"/>
+      </w:tabs>
+    </w:pPr>
+  </w:style>
+  <w:style w:type="character" w:customStyle="1" w:styleId="FooterChar">
+    <w:name w:val="Footer Char"/>
+    <w:basedOn w:val="DefaultParagraphFont"/>
+    <w:link w:val="Footer"/>
+    <w:uiPriority w:val="99"/>
+    <w:rsid w:val="000A0292"/>
+  </w:style>
+  <w:style w:type="character" w:styleId="PageNumber">
+    <w:name w:val="page number"/>
+    <w:basedOn w:val="DefaultParagraphFont"/>
+    <w:uiPriority w:val="99"/>
+    <w:semiHidden/>
+    <w:unhideWhenUsed/>
+    <w:rsid w:val="000A0292"/>
+  </w:style>
+  <w:style w:type="character" w:styleId="CommentReference">
+    <w:name w:val="annotation reference"/>
+    <w:basedOn w:val="DefaultParagraphFont"/>
+    <w:uiPriority w:val="99"/>
+    <w:semiHidden/>
+    <w:unhideWhenUsed/>
+    <w:rsid w:val="000A0292"/>
+    <w:rPr>
+      <w:sz w:val="16"/>
+      <w:szCs w:val="16"/>
+    </w:rPr>
+  </w:style>
+  <w:style w:type="paragraph" w:styleId="CommentText">
+    <w:name w:val="annotation text"/>
+    <w:basedOn w:val="Normal"/>
+    <w:link w:val="CommentTextChar"/>
+    <w:uiPriority w:val="99"/>
+    <w:semiHidden/>
+    <w:unhideWhenUsed/>
+    <w:rsid w:val="000A0292"/>
+    <w:rPr>
+      <w:sz w:val="20"/>
+      <w:szCs w:val="20"/>
+    </w:rPr>
+  </w:style>
+  <w:style w:type="character" w:customStyle="1" w:styleId="CommentTextChar">
+    <w:name w:val="Comment Text Char"/>
+    <w:basedOn w:val="DefaultParagraphFont"/>
+    <w:link w:val="CommentText"/>
+    <w:uiPriority w:val="99"/>
+    <w:semiHidden/>
+    <w:rsid w:val="000A0292"/>
+    <w:rPr>
+      <w:sz w:val="20"/>
+      <w:szCs w:val="20"/>
+    </w:rPr>
+  </w:style>
+  <w:style w:type="paragraph" w:styleId="CommentSubject">
+    <w:name w:val="annotation subject"/>
+    <w:basedOn w:val="CommentText"/>
+    <w:next w:val="CommentText"/>
+    <w:link w:val="CommentSubjectChar"/>
+    <w:uiPriority w:val="99"/>
+    <w:semiHidden/>
+    <w:unhideWhenUsed/>
+    <w:rsid w:val="000A0292"/>
+    <w:rPr>
+      <w:b/>
+      <w:bCs/>
+    </w:rPr>
+  </w:style>
+  <w:style w:type="character" w:customStyle="1" w:styleId="CommentSubjectChar">
+    <w:name w:val="Comment Subject Char"/>
+    <w:basedOn w:val="CommentTextChar"/>
+    <w:link w:val="CommentSubject"/>
+    <w:uiPriority w:val="99"/>
+    <w:semiHidden/>
+    <w:rsid w:val="000A0292"/>
+    <w:rPr>
+      <w:b/>
+      <w:bCs/>
+      <w:sz w:val="20"/>
+      <w:szCs w:val="20"/>
+    </w:rPr>
+  </w:style>
 </w:styles>
 </file>
 

</xml_diff>

<commit_message>
exec summ added, basis for pitch
</commit_message>
<xml_diff>
--- a/business_files/HomeSlice_BusinessPlan_cleandraft.docx
+++ b/business_files/HomeSlice_BusinessPlan_cleandraft.docx
@@ -97,6 +97,89 @@
     <w:p>
       <w:pPr>
         <w:pStyle w:val="ListParagraph"/>
+      </w:pPr>
+      <w:r>
+        <w:t xml:space="preserve">HomeSlice is a first of its kind Home Equity marketplace designed to provide an outlet for homeowners to seamlessly get cash for their home equity while providing investors </w:t>
+      </w:r>
+      <w:r>
+        <w:t xml:space="preserve">with </w:t>
+      </w:r>
+      <w:r>
+        <w:t>a cost-effective entry point into real estate investing.</w:t>
+      </w:r>
+    </w:p>
+    <w:p>
+      <w:pPr>
+        <w:pStyle w:val="ListParagraph"/>
+      </w:pPr>
+    </w:p>
+    <w:p>
+      <w:pPr>
+        <w:pStyle w:val="ListParagraph"/>
+      </w:pPr>
+      <w:r>
+        <w:t xml:space="preserve">In exchange for a “Slice” (% share) of their home equity, eligible homeowners can get up to 30% of their home’s value in cash quickly; no banks, no lengthy waiting period, and no principle and interest payments. </w:t>
+      </w:r>
+    </w:p>
+    <w:p>
+      <w:pPr>
+        <w:pStyle w:val="ListParagraph"/>
+      </w:pPr>
+    </w:p>
+    <w:p>
+      <w:pPr>
+        <w:pStyle w:val="ListParagraph"/>
+      </w:pPr>
+      <w:r>
+        <w:t>Gone are the days where hefty down payments and net worth are requirements to diversify i</w:t>
+      </w:r>
+      <w:r>
+        <w:t xml:space="preserve">nto </w:t>
+      </w:r>
+      <w:r>
+        <w:t>real estate, i</w:t>
+      </w:r>
+      <w:r>
+        <w:t>nvestors are able to easily buy and sell Slices on our platform in a free market auction style forma</w:t>
+      </w:r>
+      <w:r>
+        <w:t xml:space="preserve">t. </w:t>
+      </w:r>
+    </w:p>
+    <w:p>
+      <w:pPr>
+        <w:pStyle w:val="ListParagraph"/>
+      </w:pPr>
+    </w:p>
+    <w:p>
+      <w:pPr>
+        <w:pStyle w:val="ListParagraph"/>
+      </w:pPr>
+      <w:r>
+        <w:t xml:space="preserve">Our best in class application combined with advanced data techniques allow us to deliver on our offerings quickly and easily. HomeSlice leverages machine learning to synthesize macroeconomic and median sales data to risk adjust properties and provide fair cash offers to homeowners in minutes. </w:t>
+      </w:r>
+    </w:p>
+    <w:p>
+      <w:pPr>
+        <w:pStyle w:val="ListParagraph"/>
+      </w:pPr>
+    </w:p>
+    <w:p>
+      <w:pPr>
+        <w:pStyle w:val="ListParagraph"/>
+      </w:pPr>
+      <w:r>
+        <w:t xml:space="preserve">Welcome to HomeSlice. </w:t>
+      </w:r>
+    </w:p>
+    <w:p>
+      <w:pPr>
+        <w:pStyle w:val="ListParagraph"/>
+      </w:pPr>
+    </w:p>
+    <w:p>
+      <w:pPr>
+        <w:pStyle w:val="ListParagraph"/>
         <w:numPr>
           <w:ilvl w:val="0"/>
           <w:numId w:val="1"/>
@@ -283,6 +366,7 @@
         <w:rPr>
           <w:u w:val="single"/>
         </w:rPr>
+        <w:lastRenderedPageBreak/>
         <w:t>Target Market</w:t>
       </w:r>
     </w:p>
@@ -838,155 +922,151 @@
         <w:pStyle w:val="ListParagraph"/>
       </w:pPr>
       <w:r>
+        <w:t xml:space="preserve">Unlike traditional financial products, HomeSlice enables homeowners to get cash in days, not weeks or months. The way we make this possible is through our advanced data techniques where our algorithm risk adjusts home values in real time and presents qualified </w:t>
+      </w:r>
+      <w:proofErr w:type="gramStart"/>
+      <w:r>
+        <w:t>homeowner’s</w:t>
+      </w:r>
+      <w:proofErr w:type="gramEnd"/>
+      <w:r>
+        <w:t xml:space="preserve"> with a cash offer in exchange for a Slice (%) of their home equity in minutes. </w:t>
+      </w:r>
+    </w:p>
+    <w:p>
+      <w:pPr>
+        <w:pStyle w:val="ListParagraph"/>
+      </w:pPr>
+    </w:p>
+    <w:p>
+      <w:pPr>
+        <w:pStyle w:val="ListParagraph"/>
+      </w:pPr>
+      <w:r>
+        <w:t xml:space="preserve">If the homeowner decides to move forward with the process, HomeSlice will collect critical personal and credit information in order to ensure the homeowner is qualified to enter into the transaction. This includes, but is not limited to, a creditworthiness check, lien query, and confirmation of home ownership. (The transaction is iterated in greater detail in the sections below) </w:t>
+      </w:r>
+    </w:p>
+    <w:p>
+      <w:pPr>
+        <w:pStyle w:val="ListParagraph"/>
+      </w:pPr>
+    </w:p>
+    <w:p>
+      <w:pPr>
+        <w:pStyle w:val="ListParagraph"/>
+      </w:pPr>
+      <w:r>
+        <w:t xml:space="preserve">If deemed qualified, HomeSlice will provide cash to the homeowner on the spot, once the contract is signed. HomeSlice will then take care of the documentation, including but not limited to, paying for an appraisal on the property and listing the property on the HomeSlice investor marketplace. </w:t>
+      </w:r>
+    </w:p>
+    <w:p>
+      <w:pPr>
+        <w:pStyle w:val="ListParagraph"/>
+      </w:pPr>
+    </w:p>
+    <w:p>
+      <w:pPr>
+        <w:pStyle w:val="ListParagraph"/>
+      </w:pPr>
+      <w:r>
+        <w:t xml:space="preserve">Unique to Investors will be the ability to browse in real time opportunities to invest small dollar amounts in real estate. This is accomplished via an open marketplace where HomeSlice will list Slices (at a premium based on our risk adjustment calculations). Investors’ decisions will be informed by a dynamic dashboard inclusive of a data points to aide in the </w:t>
+      </w:r>
+      <w:proofErr w:type="gramStart"/>
+      <w:r>
+        <w:t>decision making</w:t>
+      </w:r>
+      <w:proofErr w:type="gramEnd"/>
+      <w:r>
+        <w:t xml:space="preserve"> process. </w:t>
+      </w:r>
+      <w:proofErr w:type="spellStart"/>
+      <w:r>
+        <w:t>HomeSlice’s</w:t>
+      </w:r>
+      <w:proofErr w:type="spellEnd"/>
+      <w:r>
+        <w:t xml:space="preserve"> advanced data techniques allow us to present investors will critical data points to help inform their decision making. Critical data points include, real-time estimates of the home’s value and other data collected by HomeSlice and provided by third parties such as school district rankings, transportation scores, historical price trends, crime data and more.</w:t>
+      </w:r>
+    </w:p>
+    <w:p>
+      <w:pPr>
+        <w:pStyle w:val="ListParagraph"/>
+      </w:pPr>
+    </w:p>
+    <w:p>
+      <w:pPr>
+        <w:pStyle w:val="ListParagraph"/>
+      </w:pPr>
+      <w:r>
         <w:lastRenderedPageBreak/>
-        <w:t xml:space="preserve">Unlike traditional financial products, HomeSlice enables homeowners to get cash in days, not weeks or months. The way we make this possible is through our advanced data techniques where our algorithm risk adjusts home values in real time and presents qualified </w:t>
+        <w:t>Investors are not required to meet high net worth or accredited investor thresholds to use the platform. Those willing to pay for a HomeSlice they believe will appreciate over time on the open HomeSlice marketplace will be able to transact. Our real-time portfolio tracking tools and seamless product delivery will set us apart from the competition. Investors and Homeowners alike will be informed about the risks of investing or transacting in real estate, while there is the opportunity to make money, it will also be made clear that unforeseen events can cause losses on investment.</w:t>
+      </w:r>
+    </w:p>
+    <w:p>
+      <w:pPr>
+        <w:pStyle w:val="ListParagraph"/>
+      </w:pPr>
+    </w:p>
+    <w:p>
+      <w:pPr>
+        <w:pStyle w:val="ListParagraph"/>
+      </w:pPr>
+      <w:r>
+        <w:t>The transactions will be contract-</w:t>
       </w:r>
       <w:proofErr w:type="gramStart"/>
       <w:r>
-        <w:t>homeowner’s</w:t>
+        <w:t>based</w:t>
       </w:r>
       <w:proofErr w:type="gramEnd"/>
       <w:r>
-        <w:t xml:space="preserve"> with a cash offer in exchange for a Slice (%) of their home equity in minutes. </w:t>
-      </w:r>
-    </w:p>
-    <w:p>
-      <w:pPr>
-        <w:pStyle w:val="ListParagraph"/>
-      </w:pPr>
-    </w:p>
-    <w:p>
-      <w:pPr>
-        <w:pStyle w:val="ListParagraph"/>
-      </w:pPr>
-      <w:r>
-        <w:t xml:space="preserve">If the homeowner decides to move forward with the process, HomeSlice will collect critical personal and credit information in order to ensure the homeowner is qualified to enter into the transaction. This includes, but is not limited to, a creditworthiness check, lien query, and confirmation of home ownership. (The transaction is iterated in greater detail in the sections below) </w:t>
-      </w:r>
-    </w:p>
-    <w:p>
-      <w:pPr>
-        <w:pStyle w:val="ListParagraph"/>
-      </w:pPr>
-    </w:p>
-    <w:p>
-      <w:pPr>
-        <w:pStyle w:val="ListParagraph"/>
-      </w:pPr>
-      <w:r>
-        <w:t xml:space="preserve">If deemed qualified, HomeSlice will provide cash to the homeowner on the spot, once the contract is signed. HomeSlice will then take care of the documentation, including but not limited to, paying for an appraisal on the property and listing the property on the HomeSlice investor marketplace. </w:t>
-      </w:r>
-    </w:p>
-    <w:p>
-      <w:pPr>
-        <w:pStyle w:val="ListParagraph"/>
-      </w:pPr>
-    </w:p>
-    <w:p>
-      <w:pPr>
-        <w:pStyle w:val="ListParagraph"/>
-      </w:pPr>
-      <w:r>
-        <w:t xml:space="preserve">Unique to Investors will be the ability to browse in real time opportunities to invest small dollar amounts in real estate. This is accomplished via an open marketplace where HomeSlice will list Slices (at a premium based on our risk adjustment calculations). Investors’ decisions will be informed by a dynamic dashboard inclusive of a data points to aide in the </w:t>
-      </w:r>
-      <w:proofErr w:type="gramStart"/>
-      <w:r>
-        <w:t>decision making</w:t>
-      </w:r>
-      <w:proofErr w:type="gramEnd"/>
-      <w:r>
-        <w:t xml:space="preserve"> process. </w:t>
+        <w:t xml:space="preserve"> and e-signature execution will be offered, this will allow for us to engage customers and investors quickly and easily.</w:t>
+      </w:r>
+    </w:p>
+    <w:p>
+      <w:pPr>
+        <w:pStyle w:val="ListParagraph"/>
+      </w:pPr>
+    </w:p>
+    <w:p>
+      <w:pPr>
+        <w:pStyle w:val="ListParagraph"/>
+        <w:jc w:val="center"/>
+      </w:pPr>
+      <w:r>
+        <w:rPr>
+          <w:u w:val="single"/>
+        </w:rPr>
+        <w:t>Limits, Liabilities, and Contract Considerations</w:t>
+      </w:r>
+    </w:p>
+    <w:p>
+      <w:pPr>
+        <w:pStyle w:val="ListParagraph"/>
+      </w:pPr>
+    </w:p>
+    <w:p>
+      <w:pPr>
+        <w:pStyle w:val="ListParagraph"/>
+      </w:pPr>
+      <w:r>
+        <w:t xml:space="preserve">The investable portion of a home’s equity will never exceed 30% of the value of the home. Said differently, HomeSlice will never offer a homeowner cash equating to more than 30% of </w:t>
       </w:r>
       <w:proofErr w:type="spellStart"/>
       <w:r>
-        <w:t>HomeSlice’s</w:t>
+        <w:t>it’s</w:t>
       </w:r>
       <w:proofErr w:type="spellEnd"/>
       <w:r>
-        <w:t xml:space="preserve"> advanced data techniques allow us to present investors will critical data points to help inform their decision making. Critical data points include, real-time estimates of the home’s value and other data collected by HomeSlice and provided by third parties such as school district rankings, transportation scores, historical price trends, crime data and more.</w:t>
-      </w:r>
-    </w:p>
-    <w:p>
-      <w:pPr>
-        <w:pStyle w:val="ListParagraph"/>
-      </w:pPr>
-    </w:p>
-    <w:p>
-      <w:pPr>
-        <w:pStyle w:val="ListParagraph"/>
-      </w:pPr>
-      <w:r>
-        <w:t>Investors are not required to meet high net worth or accredited investor thresholds to use the platform. Those willing to pay for a HomeSlice they believe will appreciate over time on the open HomeSlice marketplace will be able to transact. Our real-time portfolio tracking tools and seamless product delivery will set us apart from the competition. Investors and Homeowners alike will be informed about the risks of investing or transacting in real estate, while there is the opportunity to make money, it will also be made clear that unforeseen events can cause losses on investment.</w:t>
-      </w:r>
-    </w:p>
-    <w:p>
-      <w:pPr>
-        <w:pStyle w:val="ListParagraph"/>
-      </w:pPr>
-    </w:p>
-    <w:p>
-      <w:pPr>
-        <w:pStyle w:val="ListParagraph"/>
-      </w:pPr>
-      <w:r>
-        <w:t>The transactions will be contract-</w:t>
-      </w:r>
-      <w:proofErr w:type="gramStart"/>
-      <w:r>
-        <w:t>based</w:t>
-      </w:r>
-      <w:proofErr w:type="gramEnd"/>
-      <w:r>
-        <w:t xml:space="preserve"> and e-signature execution will be offered, this will allow for us to engage customers and investors quickly and easily.</w:t>
-      </w:r>
-    </w:p>
-    <w:p>
-      <w:pPr>
-        <w:pStyle w:val="ListParagraph"/>
-      </w:pPr>
-    </w:p>
-    <w:p>
-      <w:pPr>
-        <w:pStyle w:val="ListParagraph"/>
-        <w:jc w:val="center"/>
-      </w:pPr>
-      <w:r>
-        <w:rPr>
-          <w:u w:val="single"/>
-        </w:rPr>
-        <w:t>Limits, Liabilities, and Contract Considerations</w:t>
-      </w:r>
-    </w:p>
-    <w:p>
-      <w:pPr>
-        <w:pStyle w:val="ListParagraph"/>
-      </w:pPr>
-    </w:p>
-    <w:p>
-      <w:pPr>
-        <w:pStyle w:val="ListParagraph"/>
-      </w:pPr>
-      <w:r>
-        <w:t xml:space="preserve">The investable portion of a home’s equity will never exceed 30% of the value of the home. Said differently, HomeSlice will never offer a homeowner cash equating to more than 30% of </w:t>
+        <w:t xml:space="preserve"> value. Initially the 30% ceiling will be calculated by our risk adjustment algorithm using historical mean sales data for the relevant zip code, </w:t>
       </w:r>
       <w:proofErr w:type="spellStart"/>
       <w:r>
-        <w:t>it’s</w:t>
+        <w:t>Zestimates</w:t>
       </w:r>
       <w:proofErr w:type="spellEnd"/>
       <w:r>
-        <w:t xml:space="preserve"> value. Initially the 30% ceiling will be calculated by our risk adjustment algorithm using historical mean sales data for the relevant zip code, </w:t>
-      </w:r>
-      <w:proofErr w:type="spellStart"/>
-      <w:r>
-        <w:t>Zestimates</w:t>
-      </w:r>
-      <w:proofErr w:type="spellEnd"/>
-      <w:r>
-        <w:t xml:space="preserve">, and collaborative filtering of </w:t>
-      </w:r>
-      <w:r>
-        <w:lastRenderedPageBreak/>
-        <w:t>similar-style home listings within the zip code; to be later confirmed by an independent appraisal service.</w:t>
+        <w:t>, and collaborative filtering of similar-style home listings within the zip code; to be later confirmed by an independent appraisal service.</w:t>
       </w:r>
     </w:p>
     <w:p>
@@ -1075,6 +1155,7 @@
         </w:numPr>
       </w:pPr>
       <w:r>
+        <w:lastRenderedPageBreak/>
         <w:t xml:space="preserve">The homeowner shall not have any liens against the home, other than those existing on behalf of the mortgage originator.  (The bank/lender will hold a lien on the home until the mortgage P&amp;I is paid in full, typically via a Deed of Trust) </w:t>
       </w:r>
     </w:p>
@@ -1113,15 +1194,7 @@
         <w:t>.</w:t>
       </w:r>
       <w:r>
-        <w:t xml:space="preserve"> </w:t>
-      </w:r>
-      <w:proofErr w:type="gramStart"/>
-      <w:r>
-        <w:t>For</w:t>
-      </w:r>
-      <w:proofErr w:type="gramEnd"/>
-      <w:r>
-        <w:t xml:space="preserve"> HOMEOWNERS: Need to inform homeowners that short selling for less than market value would be a breach of contract and funds would need to be remitted to HomeSlice</w:t>
+        <w:t xml:space="preserve"> For HOMEOWNERS: Need to inform homeowners that short selling for less than market value would be a breach of contract and funds would need to be remitted to HomeSlice</w:t>
       </w:r>
     </w:p>
     <w:p>
@@ -1134,7 +1207,6 @@
       </w:pPr>
       <w:commentRangeStart w:id="2"/>
       <w:r>
-        <w:lastRenderedPageBreak/>
         <w:t>Need to market to Banks/Lenders’ interests as well, invite their comfort with our model, understanding our transaction will have no impact on their existing credit obligations (below snippet from sample Deed of Trust [MD]) – (Need to explain further that we will be second in line for collection of any debts upon foreclosure or default</w:t>
       </w:r>
       <w:r>
@@ -1296,6 +1368,7 @@
         <w:pStyle w:val="ListParagraph"/>
       </w:pPr>
       <w:r>
+        <w:lastRenderedPageBreak/>
         <w:t>Intellectual Property Special Permits</w:t>
       </w:r>
       <w:r>
@@ -1398,11 +1471,7 @@
         <w:pStyle w:val="ListParagraph"/>
       </w:pPr>
       <w:r>
-        <w:t xml:space="preserve">HomeSlice will remit cash to the Homeowner in exchange for an agreed upon percentage of home equity (a ‘Slice’). HomeSlice will either hold on to the Slice as an asset on the books or list the home equity Slices, with the intent to sell to investors at a premium (This is how HomeSlice will make money). HomeSlice built in a risk adjustment premium which is applied </w:t>
-      </w:r>
-      <w:r>
-        <w:lastRenderedPageBreak/>
-        <w:t>to prospective home values to ensure we are investing in properties we (and the algorithm) believe will appreciate over time.</w:t>
+        <w:t>HomeSlice will remit cash to the Homeowner in exchange for an agreed upon percentage of home equity (a ‘Slice’). HomeSlice will either hold on to the Slice as an asset on the books or list the home equity Slices, with the intent to sell to investors at a premium (This is how HomeSlice will make money). HomeSlice built in a risk adjustment premium which is applied to prospective home values to ensure we are investing in properties we (and the algorithm) believe will appreciate over time.</w:t>
       </w:r>
     </w:p>
     <w:p>
@@ -1766,7 +1835,11 @@
         <w:pStyle w:val="ListParagraph"/>
       </w:pPr>
       <w:r>
-        <w:t xml:space="preserve">Upon entering the address, HomeSlice notes the home is worth $100 and our risk algorithm denotes a max cash value available today of $30. The homeowner agrees to move forward and completes a HomeSlice application which includes a variety of personal information including legal name, mailing address, SSN, mortgage information (origination date, principle amount, interest rate, term, etc.), and more. Using the information provided by the borrower, HomeSlice will perform a credit risk analysis to determine whether the homeowner is qualified to enter into this transaction. Generally speaking, a qualified homeowner will have significant equity in their home, be current on their mortgage, have no liens (outside of that of the original lender) against the property, and have an above average credit score. </w:t>
+        <w:t xml:space="preserve">Upon entering the address, HomeSlice notes the home is worth $100 and our risk algorithm denotes a max cash value available today of $30. The homeowner agrees to move forward and completes a HomeSlice application which includes a variety of personal information including legal name, mailing address, SSN, mortgage information (origination date, principle amount, interest rate, term, etc.), and more. Using the information provided by the borrower, HomeSlice will perform a credit risk analysis to determine whether the homeowner is qualified to enter into this transaction. Generally speaking, a qualified homeowner will have </w:t>
+      </w:r>
+      <w:r>
+        <w:lastRenderedPageBreak/>
+        <w:t xml:space="preserve">significant equity in their home, be current on their mortgage, have no liens (outside of that of the original lender) against the property, and have an above average credit score. </w:t>
       </w:r>
     </w:p>
     <w:p>
@@ -1826,72 +1899,72 @@
         <w:pStyle w:val="ListParagraph"/>
       </w:pPr>
       <w:r>
+        <w:t xml:space="preserve">At this point and assuming no material adjustment to the home’s value is needed as a result of the appraisal, HomeSlice retains ownership of the agreed upon 1% of home equity worth $1 on Day 1. Most commonly, HomeSlice will turn around and list the Home Equity share on the investment marketplace/platform at a small premium. The listing of the Slice on the home equity marketplace will not occur until the appraisal process has completed, but the homeowner would have the cash immediately. Built into the premium of the listed Slice, will be the cost for the appraisal. </w:t>
+      </w:r>
+    </w:p>
+    <w:p>
+      <w:pPr>
+        <w:pStyle w:val="ListParagraph"/>
+      </w:pPr>
+    </w:p>
+    <w:p>
+      <w:pPr>
+        <w:pStyle w:val="ListParagraph"/>
+      </w:pPr>
+      <w:r>
+        <w:t>Once listed, Investor ABC (“ABC”) finds the home listed on the platform for $1.50 ($1 cost basis, $0.50 premium), has $1.50 ready to invest and is willing to pay that amount in exchange for 1% of the home’s equity. HomeSlice accepts the offer and the transaction moves forward. HomeSlice turns a 50% profit ($0.50) and ABC now owns 1% of the home’s equity.</w:t>
+      </w:r>
+    </w:p>
+    <w:p>
+      <w:pPr>
+        <w:pStyle w:val="ListParagraph"/>
+      </w:pPr>
+    </w:p>
+    <w:p>
+      <w:pPr>
+        <w:pStyle w:val="ListParagraph"/>
+      </w:pPr>
+      <w:r>
+        <w:t>Fast forward 5yrs and the home’s value grows to $250 and ABC’s 1% ($1.50 cost basis) is now worth $2.50, a net unrealized gain of $1.00 or 67%. ABC can either hold this investment or sell the slice to another investor willing to pay market value ($2.50 for the 1% share). For this example, investor ABC elects to hold on to the investment.</w:t>
+      </w:r>
+    </w:p>
+    <w:p>
+      <w:pPr>
+        <w:pStyle w:val="ListParagraph"/>
+      </w:pPr>
+    </w:p>
+    <w:p>
+      <w:pPr>
+        <w:pStyle w:val="ListParagraph"/>
+      </w:pPr>
+      <w:r>
+        <w:t xml:space="preserve">The homeowner is now ready to sell the home, noting the home has appreciated significantly in recent years. With that, the home is listed and sold for $250. Upon sale and per the HomeSlice investment contract agreement, ABC is remitted the initial investment plus the $1.00 profit and the contract is fulfilled. The contract expires upon sale/liquidation. </w:t>
+      </w:r>
+    </w:p>
+    <w:p>
+      <w:pPr>
+        <w:pStyle w:val="ListParagraph"/>
+      </w:pPr>
+    </w:p>
+    <w:p>
+      <w:pPr>
+        <w:pStyle w:val="ListParagraph"/>
+      </w:pPr>
+      <w:r>
+        <w:t>Other Transaction Considerations:</w:t>
+      </w:r>
+    </w:p>
+    <w:p>
+      <w:pPr>
+        <w:pStyle w:val="ListParagraph"/>
+      </w:pPr>
+    </w:p>
+    <w:p>
+      <w:pPr>
+        <w:pStyle w:val="ListParagraph"/>
+      </w:pPr>
+      <w:r>
         <w:lastRenderedPageBreak/>
-        <w:t xml:space="preserve">At this point and assuming no material adjustment to the home’s value is needed as a result of the appraisal, HomeSlice retains ownership of the agreed upon 1% of home equity worth $1 on Day 1. Most commonly, HomeSlice will turn around and list the Home Equity share on the investment marketplace/platform at a small premium. The listing of the Slice on the home equity marketplace will not occur until the appraisal process has completed, but the homeowner would have the cash immediately. Built into the premium of the listed Slice, will be the cost for the appraisal. </w:t>
-      </w:r>
-    </w:p>
-    <w:p>
-      <w:pPr>
-        <w:pStyle w:val="ListParagraph"/>
-      </w:pPr>
-    </w:p>
-    <w:p>
-      <w:pPr>
-        <w:pStyle w:val="ListParagraph"/>
-      </w:pPr>
-      <w:r>
-        <w:t>Once listed, Investor ABC (“ABC”) finds the home listed on the platform for $1.50 ($1 cost basis, $0.50 premium), has $1.50 ready to invest and is willing to pay that amount in exchange for 1% of the home’s equity. HomeSlice accepts the offer and the transaction moves forward. HomeSlice turns a 50% profit ($0.50) and ABC now owns 1% of the home’s equity.</w:t>
-      </w:r>
-    </w:p>
-    <w:p>
-      <w:pPr>
-        <w:pStyle w:val="ListParagraph"/>
-      </w:pPr>
-    </w:p>
-    <w:p>
-      <w:pPr>
-        <w:pStyle w:val="ListParagraph"/>
-      </w:pPr>
-      <w:r>
-        <w:t>Fast forward 5yrs and the home’s value grows to $250 and ABC’s 1% ($1.50 cost basis) is now worth $2.50, a net unrealized gain of $1.00 or 67%. ABC can either hold this investment or sell the slice to another investor willing to pay market value ($2.50 for the 1% share). For this example, investor ABC elects to hold on to the investment.</w:t>
-      </w:r>
-    </w:p>
-    <w:p>
-      <w:pPr>
-        <w:pStyle w:val="ListParagraph"/>
-      </w:pPr>
-    </w:p>
-    <w:p>
-      <w:pPr>
-        <w:pStyle w:val="ListParagraph"/>
-      </w:pPr>
-      <w:r>
-        <w:t xml:space="preserve">The homeowner is now ready to sell the home, noting the home has appreciated significantly in recent years. With that, the home is listed and sold for $250. Upon sale and per the HomeSlice investment contract agreement, ABC is remitted the initial investment plus the $1.00 profit and the contract is fulfilled. The contract expires upon sale/liquidation. </w:t>
-      </w:r>
-    </w:p>
-    <w:p>
-      <w:pPr>
-        <w:pStyle w:val="ListParagraph"/>
-      </w:pPr>
-    </w:p>
-    <w:p>
-      <w:pPr>
-        <w:pStyle w:val="ListParagraph"/>
-      </w:pPr>
-      <w:r>
-        <w:t>Other Transaction Considerations:</w:t>
-      </w:r>
-    </w:p>
-    <w:p>
-      <w:pPr>
-        <w:pStyle w:val="ListParagraph"/>
-      </w:pPr>
-    </w:p>
-    <w:p>
-      <w:pPr>
-        <w:pStyle w:val="ListParagraph"/>
-      </w:pPr>
-      <w:r>
         <w:t xml:space="preserve">Investor ABC has the right to sell their Slice at to another willing investor who sees an opportunity in the Slice. As mentioned previously, the investor in any Slice can only liquidate upon sale of the home or sale to another willing investor. </w:t>
       </w:r>
     </w:p>
@@ -2006,7 +2079,6 @@
         <w:ind w:left="720"/>
       </w:pPr>
       <w:r>
-        <w:lastRenderedPageBreak/>
         <w:t xml:space="preserve">An addressable market exists between those who live paycheck to paycheck (approximately </w:t>
       </w:r>
       <w:hyperlink r:id="rId15" w:anchor="7e6775c44f10" w:history="1">
@@ -2664,6 +2736,7 @@
               <w:rPr>
                 <w:rFonts w:eastAsia="Times New Roman" w:cs="Gill Sans"/>
               </w:rPr>
+              <w:lastRenderedPageBreak/>
               <w:t>Transactional transparency, ability to track all investments in a single easy to use platform</w:t>
             </w:r>
           </w:p>
@@ -2699,7 +2772,14 @@
               <w:rPr>
                 <w:rFonts w:eastAsia="Times New Roman" w:cs="Gill Sans"/>
               </w:rPr>
-              <w:t>Access to cash FAST and EASY is attractive, we believe this branding will scale effectively</w:t>
+              <w:t xml:space="preserve">Access to cash FAST and EASY is attractive, we believe this </w:t>
+            </w:r>
+            <w:r>
+              <w:rPr>
+                <w:rFonts w:eastAsia="Times New Roman" w:cs="Gill Sans"/>
+              </w:rPr>
+              <w:lastRenderedPageBreak/>
+              <w:t>branding will scale effectively</w:t>
             </w:r>
           </w:p>
         </w:tc>
@@ -2722,6 +2802,7 @@
               <w:rPr>
                 <w:rFonts w:eastAsia="Times New Roman" w:cs="Gill Sans"/>
               </w:rPr>
+              <w:lastRenderedPageBreak/>
               <w:t>Consumer protection regulation</w:t>
             </w:r>
           </w:p>
@@ -2814,14 +2895,7 @@
               <w:rPr>
                 <w:rFonts w:eastAsia="Times New Roman" w:cs="Gill Sans"/>
               </w:rPr>
-              <w:t xml:space="preserve">Legal costs may be material enough to keep a </w:t>
-            </w:r>
-            <w:r>
-              <w:rPr>
-                <w:rFonts w:eastAsia="Times New Roman" w:cs="Gill Sans"/>
-              </w:rPr>
-              <w:lastRenderedPageBreak/>
-              <w:t>real estate transactional attorney on retainer, this would be costly</w:t>
+              <w:t>Legal costs may be material enough to keep a real estate transactional attorney on retainer, this would be costly</w:t>
             </w:r>
           </w:p>
         </w:tc>
@@ -2844,7 +2918,6 @@
               <w:rPr>
                 <w:rFonts w:eastAsia="Times New Roman" w:cs="Gill Sans"/>
               </w:rPr>
-              <w:lastRenderedPageBreak/>
               <w:t xml:space="preserve">Attractive FinTech startup with a first of </w:t>
             </w:r>
             <w:proofErr w:type="spellStart"/>
@@ -3318,6 +3391,7 @@
                 <w:b/>
                 <w:bCs/>
               </w:rPr>
+              <w:lastRenderedPageBreak/>
               <w:t>Market</w:t>
             </w:r>
           </w:p>
@@ -4682,15 +4756,7 @@
         <w:t>nd</w:t>
       </w:r>
       <w:r>
-        <w:t xml:space="preserve"> lien – need to facilitate relationships with </w:t>
-      </w:r>
-      <w:proofErr w:type="spellStart"/>
-      <w:r>
-        <w:t>Bank’s</w:t>
-      </w:r>
-      <w:proofErr w:type="spellEnd"/>
-      <w:r>
-        <w:t xml:space="preserve"> to understand the borrower’s payment status and any delinquency handling.</w:t>
+        <w:t xml:space="preserve"> lien – need to facilitate relationships with Bank’s to understand the borrower’s payment status and any delinquency handling.</w:t>
       </w:r>
     </w:p>
     <w:p>
@@ -4804,6 +4870,11 @@
         <w:docPartUnique/>
       </w:docPartObj>
     </w:sdtPr>
+    <w:sdtEndPr>
+      <w:rPr>
+        <w:rStyle w:val="PageNumber"/>
+      </w:rPr>
+    </w:sdtEndPr>
     <w:sdtContent>
       <w:p>
         <w:pPr>
@@ -4856,6 +4927,11 @@
         <w:docPartUnique/>
       </w:docPartObj>
     </w:sdtPr>
+    <w:sdtEndPr>
+      <w:rPr>
+        <w:rStyle w:val="PageNumber"/>
+      </w:rPr>
+    </w:sdtEndPr>
     <w:sdtContent>
       <w:p>
         <w:pPr>

</xml_diff>